<commit_message>
adding service mesh functionality
</commit_message>
<xml_diff>
--- a/microservices.docx
+++ b/microservices.docx
@@ -230,27 +230,7 @@
           <w:sz w:val="28"/>
           <w:szCs w:val="28"/>
         </w:rPr>
-        <w:t xml:space="preserve"> </w:t>
-      </w:r>
-      <w:proofErr w:type="gramStart"/>
-      <w:r>
-        <w:rPr>
-          <w:rFonts w:ascii="Bookman Old Style" w:hAnsi="Bookman Old Style"/>
-          <w:color w:val="000000"/>
-          <w:sz w:val="28"/>
-          <w:szCs w:val="28"/>
-        </w:rPr>
-        <w:t>difficult</w:t>
-      </w:r>
-      <w:proofErr w:type="gramEnd"/>
-      <w:r>
-        <w:rPr>
-          <w:rFonts w:ascii="Bookman Old Style" w:hAnsi="Bookman Old Style"/>
-          <w:color w:val="000000"/>
-          <w:sz w:val="28"/>
-          <w:szCs w:val="28"/>
-        </w:rPr>
-        <w:t xml:space="preserve"> to adopt new framework</w:t>
+        <w:t xml:space="preserve"> difficult to adopt new framework</w:t>
       </w:r>
       <w:r>
         <w:rPr>
@@ -302,7 +282,7 @@
                     <a:blip r:embed="rId5">
                       <a:extLst>
                         <a:ext uri="{28A0092B-C50C-407E-A947-70E740481C1C}">
-                          <a14:useLocalDpi xmlns:a14="http://schemas.microsoft.com/office/drawing/2010/main" xmlns:wps="http://schemas.microsoft.com/office/word/2010/wordprocessingShape" xmlns:wpi="http://schemas.microsoft.com/office/word/2010/wordprocessingInk" xmlns:wpg="http://schemas.microsoft.com/office/word/2010/wordprocessingGroup" xmlns:w16se="http://schemas.microsoft.com/office/word/2015/wordml/symex" xmlns:w15="http://schemas.microsoft.com/office/word/2012/wordml" xmlns:w14="http://schemas.microsoft.com/office/word/2010/wordml" xmlns:w="http://schemas.openxmlformats.org/wordprocessingml/2006/main" xmlns:w10="urn:schemas-microsoft-com:office:word" xmlns:wp14="http://schemas.microsoft.com/office/word/2010/wordprocessingDrawing" xmlns:v="urn:schemas-microsoft-com:vml" xmlns:o="urn:schemas-microsoft-com:office:office" xmlns:mc="http://schemas.openxmlformats.org/markup-compatibility/2006" xmlns:cx1="http://schemas.microsoft.com/office/drawing/2015/9/8/chartex" xmlns:cx="http://schemas.microsoft.com/office/drawing/2014/chartex" xmlns:wpc="http://schemas.microsoft.com/office/word/2010/wordprocessingCanvas" xmlns="" val="0"/>
+                          <a14:useLocalDpi xmlns="" xmlns:wpc="http://schemas.microsoft.com/office/word/2010/wordprocessingCanvas" xmlns:cx="http://schemas.microsoft.com/office/drawing/2014/chartex" xmlns:cx1="http://schemas.microsoft.com/office/drawing/2015/9/8/chartex" xmlns:mc="http://schemas.openxmlformats.org/markup-compatibility/2006" xmlns:o="urn:schemas-microsoft-com:office:office" xmlns:v="urn:schemas-microsoft-com:vml" xmlns:wp14="http://schemas.microsoft.com/office/word/2010/wordprocessingDrawing" xmlns:w10="urn:schemas-microsoft-com:office:word" xmlns:w="http://schemas.openxmlformats.org/wordprocessingml/2006/main" xmlns:w14="http://schemas.microsoft.com/office/word/2010/wordml" xmlns:w15="http://schemas.microsoft.com/office/word/2012/wordml" xmlns:w16se="http://schemas.microsoft.com/office/word/2015/wordml/symex" xmlns:wpg="http://schemas.microsoft.com/office/word/2010/wordprocessingGroup" xmlns:wpi="http://schemas.microsoft.com/office/word/2010/wordprocessingInk" xmlns:wps="http://schemas.microsoft.com/office/word/2010/wordprocessingShape" xmlns:a14="http://schemas.microsoft.com/office/drawing/2010/main" val="0"/>
                         </a:ext>
                       </a:extLst>
                     </a:blip>
@@ -346,25 +326,14 @@
           <w:szCs w:val="28"/>
         </w:rPr>
       </w:pPr>
-      <w:proofErr w:type="spellStart"/>
-      <w:r>
-        <w:rPr>
-          <w:rFonts w:ascii="Bookman Old Style" w:hAnsi="Bookman Old Style"/>
-          <w:color w:val="000000"/>
-          <w:sz w:val="28"/>
-          <w:szCs w:val="28"/>
-        </w:rPr>
-        <w:t>Microservice</w:t>
-      </w:r>
-      <w:proofErr w:type="spellEnd"/>
-      <w:r>
-        <w:rPr>
-          <w:rFonts w:ascii="Bookman Old Style" w:hAnsi="Bookman Old Style"/>
-          <w:color w:val="000000"/>
-          <w:sz w:val="28"/>
-          <w:szCs w:val="28"/>
-        </w:rPr>
-        <w:t xml:space="preserve"> Architecture</w:t>
+      <w:r>
+        <w:rPr>
+          <w:rFonts w:ascii="Bookman Old Style" w:hAnsi="Bookman Old Style"/>
+          <w:color w:val="000000"/>
+          <w:sz w:val="28"/>
+          <w:szCs w:val="28"/>
+        </w:rPr>
+        <w:t>Microservice Architecture</w:t>
       </w:r>
     </w:p>
     <w:p>
@@ -407,7 +376,7 @@
                     <a:blip r:embed="rId6">
                       <a:extLst>
                         <a:ext uri="{28A0092B-C50C-407E-A947-70E740481C1C}">
-                          <a14:useLocalDpi xmlns:a14="http://schemas.microsoft.com/office/drawing/2010/main" xmlns:wps="http://schemas.microsoft.com/office/word/2010/wordprocessingShape" xmlns:wpi="http://schemas.microsoft.com/office/word/2010/wordprocessingInk" xmlns:wpg="http://schemas.microsoft.com/office/word/2010/wordprocessingGroup" xmlns:w16se="http://schemas.microsoft.com/office/word/2015/wordml/symex" xmlns:w15="http://schemas.microsoft.com/office/word/2012/wordml" xmlns:w14="http://schemas.microsoft.com/office/word/2010/wordml" xmlns:w="http://schemas.openxmlformats.org/wordprocessingml/2006/main" xmlns:w10="urn:schemas-microsoft-com:office:word" xmlns:wp14="http://schemas.microsoft.com/office/word/2010/wordprocessingDrawing" xmlns:v="urn:schemas-microsoft-com:vml" xmlns:o="urn:schemas-microsoft-com:office:office" xmlns:mc="http://schemas.openxmlformats.org/markup-compatibility/2006" xmlns:cx1="http://schemas.microsoft.com/office/drawing/2015/9/8/chartex" xmlns:cx="http://schemas.microsoft.com/office/drawing/2014/chartex" xmlns:wpc="http://schemas.microsoft.com/office/word/2010/wordprocessingCanvas" xmlns="" val="0"/>
+                          <a14:useLocalDpi xmlns="" xmlns:wpc="http://schemas.microsoft.com/office/word/2010/wordprocessingCanvas" xmlns:cx="http://schemas.microsoft.com/office/drawing/2014/chartex" xmlns:cx1="http://schemas.microsoft.com/office/drawing/2015/9/8/chartex" xmlns:mc="http://schemas.openxmlformats.org/markup-compatibility/2006" xmlns:o="urn:schemas-microsoft-com:office:office" xmlns:v="urn:schemas-microsoft-com:vml" xmlns:wp14="http://schemas.microsoft.com/office/word/2010/wordprocessingDrawing" xmlns:w10="urn:schemas-microsoft-com:office:word" xmlns:w="http://schemas.openxmlformats.org/wordprocessingml/2006/main" xmlns:w14="http://schemas.microsoft.com/office/word/2010/wordml" xmlns:w15="http://schemas.microsoft.com/office/word/2012/wordml" xmlns:w16se="http://schemas.microsoft.com/office/word/2015/wordml/symex" xmlns:wpg="http://schemas.microsoft.com/office/word/2010/wordprocessingGroup" xmlns:wpi="http://schemas.microsoft.com/office/word/2010/wordprocessingInk" xmlns:wps="http://schemas.microsoft.com/office/word/2010/wordprocessingShape" xmlns:a14="http://schemas.microsoft.com/office/drawing/2010/main" val="0"/>
                         </a:ext>
                       </a:extLst>
                     </a:blip>
@@ -489,7 +458,7 @@
                     <a:blip r:embed="rId7">
                       <a:extLst>
                         <a:ext uri="{28A0092B-C50C-407E-A947-70E740481C1C}">
-                          <a14:useLocalDpi xmlns:a14="http://schemas.microsoft.com/office/drawing/2010/main" xmlns:wps="http://schemas.microsoft.com/office/word/2010/wordprocessingShape" xmlns:wpi="http://schemas.microsoft.com/office/word/2010/wordprocessingInk" xmlns:wpg="http://schemas.microsoft.com/office/word/2010/wordprocessingGroup" xmlns:w16se="http://schemas.microsoft.com/office/word/2015/wordml/symex" xmlns:w15="http://schemas.microsoft.com/office/word/2012/wordml" xmlns:w14="http://schemas.microsoft.com/office/word/2010/wordml" xmlns:w="http://schemas.openxmlformats.org/wordprocessingml/2006/main" xmlns:w10="urn:schemas-microsoft-com:office:word" xmlns:wp14="http://schemas.microsoft.com/office/word/2010/wordprocessingDrawing" xmlns:v="urn:schemas-microsoft-com:vml" xmlns:o="urn:schemas-microsoft-com:office:office" xmlns:mc="http://schemas.openxmlformats.org/markup-compatibility/2006" xmlns:cx1="http://schemas.microsoft.com/office/drawing/2015/9/8/chartex" xmlns:cx="http://schemas.microsoft.com/office/drawing/2014/chartex" xmlns:wpc="http://schemas.microsoft.com/office/word/2010/wordprocessingCanvas" xmlns="" val="0"/>
+                          <a14:useLocalDpi xmlns="" xmlns:wpc="http://schemas.microsoft.com/office/word/2010/wordprocessingCanvas" xmlns:cx="http://schemas.microsoft.com/office/drawing/2014/chartex" xmlns:cx1="http://schemas.microsoft.com/office/drawing/2015/9/8/chartex" xmlns:mc="http://schemas.openxmlformats.org/markup-compatibility/2006" xmlns:o="urn:schemas-microsoft-com:office:office" xmlns:v="urn:schemas-microsoft-com:vml" xmlns:wp14="http://schemas.microsoft.com/office/word/2010/wordprocessingDrawing" xmlns:w10="urn:schemas-microsoft-com:office:word" xmlns:w="http://schemas.openxmlformats.org/wordprocessingml/2006/main" xmlns:w14="http://schemas.microsoft.com/office/word/2010/wordml" xmlns:w15="http://schemas.microsoft.com/office/word/2012/wordml" xmlns:w16se="http://schemas.microsoft.com/office/word/2015/wordml/symex" xmlns:wpg="http://schemas.microsoft.com/office/word/2010/wordprocessingGroup" xmlns:wpi="http://schemas.microsoft.com/office/word/2010/wordprocessingInk" xmlns:wps="http://schemas.microsoft.com/office/word/2010/wordprocessingShape" xmlns:a14="http://schemas.microsoft.com/office/drawing/2010/main" val="0"/>
                         </a:ext>
                       </a:extLst>
                     </a:blip>
@@ -570,7 +539,7 @@
                     <a:blip r:embed="rId8">
                       <a:extLst>
                         <a:ext uri="{28A0092B-C50C-407E-A947-70E740481C1C}">
-                          <a14:useLocalDpi xmlns:a14="http://schemas.microsoft.com/office/drawing/2010/main" xmlns:wps="http://schemas.microsoft.com/office/word/2010/wordprocessingShape" xmlns:wpi="http://schemas.microsoft.com/office/word/2010/wordprocessingInk" xmlns:wpg="http://schemas.microsoft.com/office/word/2010/wordprocessingGroup" xmlns:w16se="http://schemas.microsoft.com/office/word/2015/wordml/symex" xmlns:w15="http://schemas.microsoft.com/office/word/2012/wordml" xmlns:w14="http://schemas.microsoft.com/office/word/2010/wordml" xmlns:w="http://schemas.openxmlformats.org/wordprocessingml/2006/main" xmlns:w10="urn:schemas-microsoft-com:office:word" xmlns:wp14="http://schemas.microsoft.com/office/word/2010/wordprocessingDrawing" xmlns:v="urn:schemas-microsoft-com:vml" xmlns:o="urn:schemas-microsoft-com:office:office" xmlns:mc="http://schemas.openxmlformats.org/markup-compatibility/2006" xmlns:cx1="http://schemas.microsoft.com/office/drawing/2015/9/8/chartex" xmlns:cx="http://schemas.microsoft.com/office/drawing/2014/chartex" xmlns:wpc="http://schemas.microsoft.com/office/word/2010/wordprocessingCanvas" xmlns="" val="0"/>
+                          <a14:useLocalDpi xmlns="" xmlns:wpc="http://schemas.microsoft.com/office/word/2010/wordprocessingCanvas" xmlns:cx="http://schemas.microsoft.com/office/drawing/2014/chartex" xmlns:cx1="http://schemas.microsoft.com/office/drawing/2015/9/8/chartex" xmlns:mc="http://schemas.openxmlformats.org/markup-compatibility/2006" xmlns:o="urn:schemas-microsoft-com:office:office" xmlns:v="urn:schemas-microsoft-com:vml" xmlns:wp14="http://schemas.microsoft.com/office/word/2010/wordprocessingDrawing" xmlns:w10="urn:schemas-microsoft-com:office:word" xmlns:w="http://schemas.openxmlformats.org/wordprocessingml/2006/main" xmlns:w14="http://schemas.microsoft.com/office/word/2010/wordml" xmlns:w15="http://schemas.microsoft.com/office/word/2012/wordml" xmlns:w16se="http://schemas.microsoft.com/office/word/2015/wordml/symex" xmlns:wpg="http://schemas.microsoft.com/office/word/2010/wordprocessingGroup" xmlns:wpi="http://schemas.microsoft.com/office/word/2010/wordprocessingInk" xmlns:wps="http://schemas.microsoft.com/office/word/2010/wordprocessingShape" xmlns:a14="http://schemas.microsoft.com/office/drawing/2010/main" val="0"/>
                         </a:ext>
                       </a:extLst>
                     </a:blip>
@@ -614,25 +583,14 @@
           <w:szCs w:val="28"/>
         </w:rPr>
       </w:pPr>
-      <w:proofErr w:type="spellStart"/>
-      <w:r>
-        <w:rPr>
-          <w:rFonts w:ascii="Bookman Old Style" w:hAnsi="Bookman Old Style"/>
-          <w:color w:val="000000"/>
-          <w:sz w:val="28"/>
-          <w:szCs w:val="28"/>
-        </w:rPr>
-        <w:t>Microservices</w:t>
-      </w:r>
-      <w:proofErr w:type="spellEnd"/>
-      <w:r>
-        <w:rPr>
-          <w:rFonts w:ascii="Bookman Old Style" w:hAnsi="Bookman Old Style"/>
-          <w:color w:val="000000"/>
-          <w:sz w:val="28"/>
-          <w:szCs w:val="28"/>
-        </w:rPr>
-        <w:t xml:space="preserve"> is a form of service oriented architecture style where</w:t>
+      <w:r>
+        <w:rPr>
+          <w:rFonts w:ascii="Bookman Old Style" w:hAnsi="Bookman Old Style"/>
+          <w:color w:val="000000"/>
+          <w:sz w:val="28"/>
+          <w:szCs w:val="28"/>
+        </w:rPr>
+        <w:t>Microservices is a form of service oriented architecture style where</w:t>
       </w:r>
       <w:bookmarkStart w:id="0" w:name="_GoBack"/>
       <w:bookmarkEnd w:id="0"/>
@@ -668,27 +626,7 @@
           <w:sz w:val="28"/>
           <w:szCs w:val="28"/>
         </w:rPr>
-        <w:t xml:space="preserve">Collection of small autonomous services, </w:t>
-      </w:r>
-      <w:proofErr w:type="spellStart"/>
-      <w:r>
-        <w:rPr>
-          <w:rFonts w:ascii="Bookman Old Style" w:hAnsi="Bookman Old Style"/>
-          <w:color w:val="000000"/>
-          <w:sz w:val="28"/>
-          <w:szCs w:val="28"/>
-        </w:rPr>
-        <w:t>modelled</w:t>
-      </w:r>
-      <w:proofErr w:type="spellEnd"/>
-      <w:r>
-        <w:rPr>
-          <w:rFonts w:ascii="Bookman Old Style" w:hAnsi="Bookman Old Style"/>
-          <w:color w:val="000000"/>
-          <w:sz w:val="28"/>
-          <w:szCs w:val="28"/>
-        </w:rPr>
-        <w:t xml:space="preserve"> around a business domain</w:t>
+        <w:t>Collection of small autonomous services, modelled around a business domain</w:t>
       </w:r>
       <w:r>
         <w:rPr>
@@ -706,36 +644,16 @@
           <w:sz w:val="28"/>
           <w:szCs w:val="28"/>
         </w:rPr>
-        <w:t xml:space="preserve"> </w:t>
-      </w:r>
-      <w:proofErr w:type="gramStart"/>
-      <w:r>
-        <w:rPr>
-          <w:rFonts w:ascii="Bookman Old Style" w:hAnsi="Bookman Old Style"/>
-          <w:color w:val="000000"/>
-          <w:sz w:val="28"/>
-          <w:szCs w:val="28"/>
-        </w:rPr>
-        <w:t xml:space="preserve">stateless </w:t>
-      </w:r>
-      <w:r>
-        <w:rPr>
-          <w:rFonts w:ascii="Bookman Old Style" w:hAnsi="Bookman Old Style"/>
-          <w:color w:val="000000"/>
-          <w:sz w:val="28"/>
-          <w:szCs w:val="28"/>
-        </w:rPr>
-        <w:t xml:space="preserve"> through</w:t>
-      </w:r>
-      <w:proofErr w:type="gramEnd"/>
-      <w:r>
-        <w:rPr>
-          <w:rFonts w:ascii="Bookman Old Style" w:hAnsi="Bookman Old Style"/>
-          <w:color w:val="000000"/>
-          <w:sz w:val="28"/>
-          <w:szCs w:val="28"/>
-        </w:rPr>
-        <w:t xml:space="preserve"> API</w:t>
+        <w:t xml:space="preserve"> stateless </w:t>
+      </w:r>
+      <w:r>
+        <w:rPr>
+          <w:rFonts w:ascii="Bookman Old Style" w:hAnsi="Bookman Old Style"/>
+          <w:color w:val="000000"/>
+          <w:sz w:val="28"/>
+          <w:szCs w:val="28"/>
+        </w:rPr>
+        <w:t xml:space="preserve"> through API</w:t>
       </w:r>
       <w:r>
         <w:rPr>
@@ -838,27 +756,7 @@
           <w:sz w:val="28"/>
           <w:szCs w:val="28"/>
         </w:rPr>
-        <w:t xml:space="preserve">We can develop each </w:t>
-      </w:r>
-      <w:proofErr w:type="gramStart"/>
-      <w:r>
-        <w:rPr>
-          <w:rFonts w:ascii="Bookman Old Style" w:hAnsi="Bookman Old Style"/>
-          <w:color w:val="000000"/>
-          <w:sz w:val="28"/>
-          <w:szCs w:val="28"/>
-        </w:rPr>
-        <w:t>services</w:t>
-      </w:r>
-      <w:proofErr w:type="gramEnd"/>
-      <w:r>
-        <w:rPr>
-          <w:rFonts w:ascii="Bookman Old Style" w:hAnsi="Bookman Old Style"/>
-          <w:color w:val="000000"/>
-          <w:sz w:val="28"/>
-          <w:szCs w:val="28"/>
-        </w:rPr>
-        <w:t xml:space="preserve"> in different language.</w:t>
+        <w:t>We can develop each services in different language.</w:t>
       </w:r>
     </w:p>
     <w:p>
@@ -1509,7 +1407,7 @@
                     <a:blip r:embed="rId11">
                       <a:extLst>
                         <a:ext uri="{28A0092B-C50C-407E-A947-70E740481C1C}">
-                          <a14:useLocalDpi xmlns:a14="http://schemas.microsoft.com/office/drawing/2010/main" xmlns:wps="http://schemas.microsoft.com/office/word/2010/wordprocessingShape" xmlns:wpi="http://schemas.microsoft.com/office/word/2010/wordprocessingInk" xmlns:wpg="http://schemas.microsoft.com/office/word/2010/wordprocessingGroup" xmlns:w16se="http://schemas.microsoft.com/office/word/2015/wordml/symex" xmlns:w15="http://schemas.microsoft.com/office/word/2012/wordml" xmlns:w14="http://schemas.microsoft.com/office/word/2010/wordml" xmlns:w="http://schemas.openxmlformats.org/wordprocessingml/2006/main" xmlns:w10="urn:schemas-microsoft-com:office:word" xmlns:wp14="http://schemas.microsoft.com/office/word/2010/wordprocessingDrawing" xmlns:v="urn:schemas-microsoft-com:vml" xmlns:o="urn:schemas-microsoft-com:office:office" xmlns:mc="http://schemas.openxmlformats.org/markup-compatibility/2006" xmlns:cx1="http://schemas.microsoft.com/office/drawing/2015/9/8/chartex" xmlns:cx="http://schemas.microsoft.com/office/drawing/2014/chartex" xmlns:wpc="http://schemas.microsoft.com/office/word/2010/wordprocessingCanvas" xmlns="" val="0"/>
+                          <a14:useLocalDpi xmlns="" xmlns:wpc="http://schemas.microsoft.com/office/word/2010/wordprocessingCanvas" xmlns:cx="http://schemas.microsoft.com/office/drawing/2014/chartex" xmlns:cx1="http://schemas.microsoft.com/office/drawing/2015/9/8/chartex" xmlns:mc="http://schemas.openxmlformats.org/markup-compatibility/2006" xmlns:o="urn:schemas-microsoft-com:office:office" xmlns:v="urn:schemas-microsoft-com:vml" xmlns:wp14="http://schemas.microsoft.com/office/word/2010/wordprocessingDrawing" xmlns:w10="urn:schemas-microsoft-com:office:word" xmlns:w="http://schemas.openxmlformats.org/wordprocessingml/2006/main" xmlns:w14="http://schemas.microsoft.com/office/word/2010/wordml" xmlns:w15="http://schemas.microsoft.com/office/word/2012/wordml" xmlns:w16se="http://schemas.microsoft.com/office/word/2015/wordml/symex" xmlns:wpg="http://schemas.microsoft.com/office/word/2010/wordprocessingGroup" xmlns:wpi="http://schemas.microsoft.com/office/word/2010/wordprocessingInk" xmlns:wps="http://schemas.microsoft.com/office/word/2010/wordprocessingShape" xmlns:a14="http://schemas.microsoft.com/office/drawing/2010/main" val="0"/>
                         </a:ext>
                       </a:extLst>
                     </a:blip>
@@ -1565,7 +1463,7 @@
                     <a:blip r:embed="rId12">
                       <a:extLst>
                         <a:ext uri="{28A0092B-C50C-407E-A947-70E740481C1C}">
-                          <a14:useLocalDpi xmlns:a14="http://schemas.microsoft.com/office/drawing/2010/main" xmlns:wps="http://schemas.microsoft.com/office/word/2010/wordprocessingShape" xmlns:wpi="http://schemas.microsoft.com/office/word/2010/wordprocessingInk" xmlns:wpg="http://schemas.microsoft.com/office/word/2010/wordprocessingGroup" xmlns:w16se="http://schemas.microsoft.com/office/word/2015/wordml/symex" xmlns:w15="http://schemas.microsoft.com/office/word/2012/wordml" xmlns:w14="http://schemas.microsoft.com/office/word/2010/wordml" xmlns:w="http://schemas.openxmlformats.org/wordprocessingml/2006/main" xmlns:w10="urn:schemas-microsoft-com:office:word" xmlns:wp14="http://schemas.microsoft.com/office/word/2010/wordprocessingDrawing" xmlns:v="urn:schemas-microsoft-com:vml" xmlns:o="urn:schemas-microsoft-com:office:office" xmlns:mc="http://schemas.openxmlformats.org/markup-compatibility/2006" xmlns:cx1="http://schemas.microsoft.com/office/drawing/2015/9/8/chartex" xmlns:cx="http://schemas.microsoft.com/office/drawing/2014/chartex" xmlns:wpc="http://schemas.microsoft.com/office/word/2010/wordprocessingCanvas" xmlns="" val="0"/>
+                          <a14:useLocalDpi xmlns="" xmlns:wpc="http://schemas.microsoft.com/office/word/2010/wordprocessingCanvas" xmlns:cx="http://schemas.microsoft.com/office/drawing/2014/chartex" xmlns:cx1="http://schemas.microsoft.com/office/drawing/2015/9/8/chartex" xmlns:mc="http://schemas.openxmlformats.org/markup-compatibility/2006" xmlns:o="urn:schemas-microsoft-com:office:office" xmlns:v="urn:schemas-microsoft-com:vml" xmlns:wp14="http://schemas.microsoft.com/office/word/2010/wordprocessingDrawing" xmlns:w10="urn:schemas-microsoft-com:office:word" xmlns:w="http://schemas.openxmlformats.org/wordprocessingml/2006/main" xmlns:w14="http://schemas.microsoft.com/office/word/2010/wordml" xmlns:w15="http://schemas.microsoft.com/office/word/2012/wordml" xmlns:w16se="http://schemas.microsoft.com/office/word/2015/wordml/symex" xmlns:wpg="http://schemas.microsoft.com/office/word/2010/wordprocessingGroup" xmlns:wpi="http://schemas.microsoft.com/office/word/2010/wordprocessingInk" xmlns:wps="http://schemas.microsoft.com/office/word/2010/wordprocessingShape" xmlns:a14="http://schemas.microsoft.com/office/drawing/2010/main" val="0"/>
                         </a:ext>
                       </a:extLst>
                     </a:blip>
@@ -1622,7 +1520,7 @@
                     <a:blip r:embed="rId13">
                       <a:extLst>
                         <a:ext uri="{28A0092B-C50C-407E-A947-70E740481C1C}">
-                          <a14:useLocalDpi xmlns:a14="http://schemas.microsoft.com/office/drawing/2010/main" xmlns:wps="http://schemas.microsoft.com/office/word/2010/wordprocessingShape" xmlns:wpi="http://schemas.microsoft.com/office/word/2010/wordprocessingInk" xmlns:wpg="http://schemas.microsoft.com/office/word/2010/wordprocessingGroup" xmlns:w16se="http://schemas.microsoft.com/office/word/2015/wordml/symex" xmlns:w15="http://schemas.microsoft.com/office/word/2012/wordml" xmlns:w14="http://schemas.microsoft.com/office/word/2010/wordml" xmlns:w="http://schemas.openxmlformats.org/wordprocessingml/2006/main" xmlns:w10="urn:schemas-microsoft-com:office:word" xmlns:wp14="http://schemas.microsoft.com/office/word/2010/wordprocessingDrawing" xmlns:v="urn:schemas-microsoft-com:vml" xmlns:o="urn:schemas-microsoft-com:office:office" xmlns:mc="http://schemas.openxmlformats.org/markup-compatibility/2006" xmlns:cx1="http://schemas.microsoft.com/office/drawing/2015/9/8/chartex" xmlns:cx="http://schemas.microsoft.com/office/drawing/2014/chartex" xmlns:wpc="http://schemas.microsoft.com/office/word/2010/wordprocessingCanvas" xmlns="" val="0"/>
+                          <a14:useLocalDpi xmlns="" xmlns:wpc="http://schemas.microsoft.com/office/word/2010/wordprocessingCanvas" xmlns:cx="http://schemas.microsoft.com/office/drawing/2014/chartex" xmlns:cx1="http://schemas.microsoft.com/office/drawing/2015/9/8/chartex" xmlns:mc="http://schemas.openxmlformats.org/markup-compatibility/2006" xmlns:o="urn:schemas-microsoft-com:office:office" xmlns:v="urn:schemas-microsoft-com:vml" xmlns:wp14="http://schemas.microsoft.com/office/word/2010/wordprocessingDrawing" xmlns:w10="urn:schemas-microsoft-com:office:word" xmlns:w="http://schemas.openxmlformats.org/wordprocessingml/2006/main" xmlns:w14="http://schemas.microsoft.com/office/word/2010/wordml" xmlns:w15="http://schemas.microsoft.com/office/word/2012/wordml" xmlns:w16se="http://schemas.microsoft.com/office/word/2015/wordml/symex" xmlns:wpg="http://schemas.microsoft.com/office/word/2010/wordprocessingGroup" xmlns:wpi="http://schemas.microsoft.com/office/word/2010/wordprocessingInk" xmlns:wps="http://schemas.microsoft.com/office/word/2010/wordprocessingShape" xmlns:a14="http://schemas.microsoft.com/office/drawing/2010/main" val="0"/>
                         </a:ext>
                       </a:extLst>
                     </a:blip>
@@ -1678,7 +1576,7 @@
                     <a:blip r:embed="rId14">
                       <a:extLst>
                         <a:ext uri="{28A0092B-C50C-407E-A947-70E740481C1C}">
-                          <a14:useLocalDpi xmlns:a14="http://schemas.microsoft.com/office/drawing/2010/main" xmlns:wps="http://schemas.microsoft.com/office/word/2010/wordprocessingShape" xmlns:wpi="http://schemas.microsoft.com/office/word/2010/wordprocessingInk" xmlns:wpg="http://schemas.microsoft.com/office/word/2010/wordprocessingGroup" xmlns:w16se="http://schemas.microsoft.com/office/word/2015/wordml/symex" xmlns:w15="http://schemas.microsoft.com/office/word/2012/wordml" xmlns:w14="http://schemas.microsoft.com/office/word/2010/wordml" xmlns:w="http://schemas.openxmlformats.org/wordprocessingml/2006/main" xmlns:w10="urn:schemas-microsoft-com:office:word" xmlns:wp14="http://schemas.microsoft.com/office/word/2010/wordprocessingDrawing" xmlns:v="urn:schemas-microsoft-com:vml" xmlns:o="urn:schemas-microsoft-com:office:office" xmlns:mc="http://schemas.openxmlformats.org/markup-compatibility/2006" xmlns:cx1="http://schemas.microsoft.com/office/drawing/2015/9/8/chartex" xmlns:cx="http://schemas.microsoft.com/office/drawing/2014/chartex" xmlns:wpc="http://schemas.microsoft.com/office/word/2010/wordprocessingCanvas" xmlns="" val="0"/>
+                          <a14:useLocalDpi xmlns="" xmlns:wpc="http://schemas.microsoft.com/office/word/2010/wordprocessingCanvas" xmlns:cx="http://schemas.microsoft.com/office/drawing/2014/chartex" xmlns:cx1="http://schemas.microsoft.com/office/drawing/2015/9/8/chartex" xmlns:mc="http://schemas.openxmlformats.org/markup-compatibility/2006" xmlns:o="urn:schemas-microsoft-com:office:office" xmlns:v="urn:schemas-microsoft-com:vml" xmlns:wp14="http://schemas.microsoft.com/office/word/2010/wordprocessingDrawing" xmlns:w10="urn:schemas-microsoft-com:office:word" xmlns:w="http://schemas.openxmlformats.org/wordprocessingml/2006/main" xmlns:w14="http://schemas.microsoft.com/office/word/2010/wordml" xmlns:w15="http://schemas.microsoft.com/office/word/2012/wordml" xmlns:w16se="http://schemas.microsoft.com/office/word/2015/wordml/symex" xmlns:wpg="http://schemas.microsoft.com/office/word/2010/wordprocessingGroup" xmlns:wpi="http://schemas.microsoft.com/office/word/2010/wordprocessingInk" xmlns:wps="http://schemas.microsoft.com/office/word/2010/wordprocessingShape" xmlns:a14="http://schemas.microsoft.com/office/drawing/2010/main" val="0"/>
                         </a:ext>
                       </a:extLst>
                     </a:blip>
@@ -1709,13 +1607,8 @@
     </w:p>
     <w:p/>
     <w:p>
-      <w:proofErr w:type="spellStart"/>
-      <w:r>
-        <w:t>Zuul</w:t>
-      </w:r>
-      <w:proofErr w:type="spellEnd"/>
-      <w:r>
-        <w:t xml:space="preserve"> Gateway</w:t>
+      <w:r>
+        <w:t>Zuul Gateway</w:t>
       </w:r>
     </w:p>
     <w:p/>
@@ -1896,7 +1789,6 @@
           <w:lang w:val="en-US"/>
         </w:rPr>
       </w:pPr>
-      <w:proofErr w:type="spellStart"/>
       <w:r>
         <w:rPr>
           <w:rFonts w:ascii="Segoe UI" w:eastAsia="Times New Roman" w:hAnsi="Segoe UI" w:cs="Segoe UI"/>
@@ -1908,10 +1800,14 @@
           <w:szCs w:val="48"/>
           <w:lang w:val="en-US"/>
         </w:rPr>
-        <w:t>Hystrix</w:t>
-      </w:r>
-      <w:proofErr w:type="spellEnd"/>
-      <w:r>
+        <w:t>Hystrix Circuit Breaker</w:t>
+      </w:r>
+    </w:p>
+    <w:p>
+      <w:pPr>
+        <w:shd w:val="clear" w:color="auto" w:fill="FFFFFF"/>
+        <w:spacing w:after="0" w:line="240" w:lineRule="auto"/>
+        <w:outlineLvl w:val="0"/>
         <w:rPr>
           <w:rFonts w:ascii="Segoe UI" w:eastAsia="Times New Roman" w:hAnsi="Segoe UI" w:cs="Segoe UI"/>
           <w:b/>
@@ -1922,37 +1818,11 @@
           <w:szCs w:val="48"/>
           <w:lang w:val="en-US"/>
         </w:rPr>
-        <w:t xml:space="preserve"> Circuit Breaker</w:t>
-      </w:r>
-    </w:p>
-    <w:p>
-      <w:pPr>
-        <w:shd w:val="clear" w:color="auto" w:fill="FFFFFF"/>
-        <w:spacing w:after="0" w:line="240" w:lineRule="auto"/>
-        <w:outlineLvl w:val="0"/>
-        <w:rPr>
-          <w:rFonts w:ascii="Segoe UI" w:eastAsia="Times New Roman" w:hAnsi="Segoe UI" w:cs="Segoe UI"/>
-          <w:b/>
-          <w:bCs/>
-          <w:color w:val="212121"/>
-          <w:kern w:val="36"/>
-          <w:sz w:val="48"/>
-          <w:szCs w:val="48"/>
-          <w:lang w:val="en-US"/>
-        </w:rPr>
-      </w:pPr>
-    </w:p>
-    <w:p>
-      <w:r>
-        <w:t xml:space="preserve">-&gt;It’s used to return some message for circuit breaker. It means if any </w:t>
-      </w:r>
-      <w:proofErr w:type="spellStart"/>
-      <w:r>
-        <w:t>microservices</w:t>
-      </w:r>
-      <w:proofErr w:type="spellEnd"/>
-      <w:r>
-        <w:t xml:space="preserve"> has goes down then it will return some message stating that service is down, Service will be back shortly.  </w:t>
+      </w:pPr>
+    </w:p>
+    <w:p>
+      <w:r>
+        <w:t xml:space="preserve">-&gt;It’s used to return some message for circuit breaker. It means if any microservices has goes down then it will return some message stating that service is down, Service will be back shortly.  </w:t>
       </w:r>
     </w:p>
     <w:p/>
@@ -1988,6 +1858,546 @@
       </w:r>
     </w:p>
     <w:p/>
+    <w:p>
+      <w:pPr>
+        <w:rPr>
+          <w:b/>
+        </w:rPr>
+      </w:pPr>
+      <w:r>
+        <w:rPr>
+          <w:b/>
+        </w:rPr>
+        <w:t>Transaction in Microservices</w:t>
+      </w:r>
+      <w:r>
+        <w:rPr>
+          <w:b/>
+        </w:rPr>
+        <w:t xml:space="preserve"> using Sagas</w:t>
+      </w:r>
+    </w:p>
+    <w:p>
+      <w:pPr>
+        <w:rPr>
+          <w:b/>
+        </w:rPr>
+      </w:pPr>
+      <w:r>
+        <w:rPr>
+          <w:b/>
+          <w:noProof/>
+          <w:lang w:val="en-US"/>
+        </w:rPr>
+        <w:drawing>
+          <wp:inline distT="0" distB="0" distL="0" distR="0">
+            <wp:extent cx="4318000" cy="3086100"/>
+            <wp:effectExtent l="19050" t="0" r="6350" b="0"/>
+            <wp:docPr id="14" name="Picture 1"/>
+            <wp:cNvGraphicFramePr>
+              <a:graphicFrameLocks xmlns:a="http://schemas.openxmlformats.org/drawingml/2006/main" noChangeAspect="1"/>
+            </wp:cNvGraphicFramePr>
+            <a:graphic xmlns:a="http://schemas.openxmlformats.org/drawingml/2006/main">
+              <a:graphicData uri="http://schemas.openxmlformats.org/drawingml/2006/picture">
+                <pic:pic xmlns:pic="http://schemas.openxmlformats.org/drawingml/2006/picture">
+                  <pic:nvPicPr>
+                    <pic:cNvPr id="0" name="Picture 1"/>
+                    <pic:cNvPicPr>
+                      <a:picLocks noChangeAspect="1" noChangeArrowheads="1"/>
+                    </pic:cNvPicPr>
+                  </pic:nvPicPr>
+                  <pic:blipFill>
+                    <a:blip r:embed="rId18"/>
+                    <a:srcRect/>
+                    <a:stretch>
+                      <a:fillRect/>
+                    </a:stretch>
+                  </pic:blipFill>
+                  <pic:spPr bwMode="auto">
+                    <a:xfrm>
+                      <a:off x="0" y="0"/>
+                      <a:ext cx="4318000" cy="3086100"/>
+                    </a:xfrm>
+                    <a:prstGeom prst="rect">
+                      <a:avLst/>
+                    </a:prstGeom>
+                    <a:noFill/>
+                    <a:ln w="9525">
+                      <a:noFill/>
+                      <a:miter lim="800000"/>
+                      <a:headEnd/>
+                      <a:tailEnd/>
+                    </a:ln>
+                  </pic:spPr>
+                </pic:pic>
+              </a:graphicData>
+            </a:graphic>
+          </wp:inline>
+        </w:drawing>
+      </w:r>
+    </w:p>
+    <w:p>
+      <w:pPr>
+        <w:rPr>
+          <w:b/>
+        </w:rPr>
+      </w:pPr>
+      <w:r>
+        <w:rPr>
+          <w:b/>
+        </w:rPr>
+        <w:t>Distributed Transaction</w:t>
+      </w:r>
+    </w:p>
+    <w:p>
+      <w:pPr>
+        <w:rPr>
+          <w:b/>
+        </w:rPr>
+      </w:pPr>
+      <w:r>
+        <w:rPr>
+          <w:b/>
+          <w:noProof/>
+          <w:lang w:val="en-US"/>
+        </w:rPr>
+        <w:drawing>
+          <wp:inline distT="0" distB="0" distL="0" distR="0">
+            <wp:extent cx="5697855" cy="3291205"/>
+            <wp:effectExtent l="19050" t="0" r="0" b="0"/>
+            <wp:docPr id="15" name="Picture 2"/>
+            <wp:cNvGraphicFramePr>
+              <a:graphicFrameLocks xmlns:a="http://schemas.openxmlformats.org/drawingml/2006/main" noChangeAspect="1"/>
+            </wp:cNvGraphicFramePr>
+            <a:graphic xmlns:a="http://schemas.openxmlformats.org/drawingml/2006/main">
+              <a:graphicData uri="http://schemas.openxmlformats.org/drawingml/2006/picture">
+                <pic:pic xmlns:pic="http://schemas.openxmlformats.org/drawingml/2006/picture">
+                  <pic:nvPicPr>
+                    <pic:cNvPr id="0" name="Picture 2"/>
+                    <pic:cNvPicPr>
+                      <a:picLocks noChangeAspect="1" noChangeArrowheads="1"/>
+                    </pic:cNvPicPr>
+                  </pic:nvPicPr>
+                  <pic:blipFill>
+                    <a:blip r:embed="rId19"/>
+                    <a:srcRect/>
+                    <a:stretch>
+                      <a:fillRect/>
+                    </a:stretch>
+                  </pic:blipFill>
+                  <pic:spPr bwMode="auto">
+                    <a:xfrm>
+                      <a:off x="0" y="0"/>
+                      <a:ext cx="5697855" cy="3291205"/>
+                    </a:xfrm>
+                    <a:prstGeom prst="rect">
+                      <a:avLst/>
+                    </a:prstGeom>
+                    <a:noFill/>
+                    <a:ln w="9525">
+                      <a:noFill/>
+                      <a:miter lim="800000"/>
+                      <a:headEnd/>
+                      <a:tailEnd/>
+                    </a:ln>
+                  </pic:spPr>
+                </pic:pic>
+              </a:graphicData>
+            </a:graphic>
+          </wp:inline>
+        </w:drawing>
+      </w:r>
+    </w:p>
+    <w:p>
+      <w:r>
+        <w:lastRenderedPageBreak/>
+        <w:t>Two ways to handle distributed transaction.</w:t>
+      </w:r>
+    </w:p>
+    <w:p>
+      <w:pPr>
+        <w:pStyle w:val="ListParagraph"/>
+        <w:numPr>
+          <w:ilvl w:val="0"/>
+          <w:numId w:val="6"/>
+        </w:numPr>
+      </w:pPr>
+      <w:r>
+        <w:t>Two phase commit</w:t>
+      </w:r>
+    </w:p>
+    <w:p>
+      <w:pPr>
+        <w:pStyle w:val="ListParagraph"/>
+      </w:pPr>
+      <w:r>
+        <w:t>Advantages : st</w:t>
+      </w:r>
+      <w:r>
+        <w:t>r</w:t>
+      </w:r>
+      <w:r>
+        <w:t>ong consistency</w:t>
+      </w:r>
+    </w:p>
+    <w:p>
+      <w:pPr>
+        <w:pStyle w:val="ListParagraph"/>
+      </w:pPr>
+      <w:r>
+        <w:t>Disadvantages :  coordinator fails, Locking time is more</w:t>
+      </w:r>
+    </w:p>
+    <w:p>
+      <w:r>
+        <w:rPr>
+          <w:noProof/>
+          <w:lang w:val="en-US"/>
+        </w:rPr>
+        <w:drawing>
+          <wp:inline distT="0" distB="0" distL="0" distR="0">
+            <wp:extent cx="5727700" cy="3257550"/>
+            <wp:effectExtent l="19050" t="0" r="6350" b="0"/>
+            <wp:docPr id="18" name="Picture 5"/>
+            <wp:cNvGraphicFramePr>
+              <a:graphicFrameLocks xmlns:a="http://schemas.openxmlformats.org/drawingml/2006/main" noChangeAspect="1"/>
+            </wp:cNvGraphicFramePr>
+            <a:graphic xmlns:a="http://schemas.openxmlformats.org/drawingml/2006/main">
+              <a:graphicData uri="http://schemas.openxmlformats.org/drawingml/2006/picture">
+                <pic:pic xmlns:pic="http://schemas.openxmlformats.org/drawingml/2006/picture">
+                  <pic:nvPicPr>
+                    <pic:cNvPr id="0" name="Picture 5"/>
+                    <pic:cNvPicPr>
+                      <a:picLocks noChangeAspect="1" noChangeArrowheads="1"/>
+                    </pic:cNvPicPr>
+                  </pic:nvPicPr>
+                  <pic:blipFill>
+                    <a:blip r:embed="rId20"/>
+                    <a:srcRect/>
+                    <a:stretch>
+                      <a:fillRect/>
+                    </a:stretch>
+                  </pic:blipFill>
+                  <pic:spPr bwMode="auto">
+                    <a:xfrm>
+                      <a:off x="0" y="0"/>
+                      <a:ext cx="5727700" cy="3257550"/>
+                    </a:xfrm>
+                    <a:prstGeom prst="rect">
+                      <a:avLst/>
+                    </a:prstGeom>
+                    <a:noFill/>
+                    <a:ln w="9525">
+                      <a:noFill/>
+                      <a:miter lim="800000"/>
+                      <a:headEnd/>
+                      <a:tailEnd/>
+                    </a:ln>
+                  </pic:spPr>
+                </pic:pic>
+              </a:graphicData>
+            </a:graphic>
+          </wp:inline>
+        </w:drawing>
+      </w:r>
+    </w:p>
+    <w:p/>
+    <w:p>
+      <w:pPr>
+        <w:pStyle w:val="ListParagraph"/>
+        <w:numPr>
+          <w:ilvl w:val="0"/>
+          <w:numId w:val="6"/>
+        </w:numPr>
+      </w:pPr>
+      <w:r>
+        <w:t>3 phase commit</w:t>
+      </w:r>
+    </w:p>
+    <w:p>
+      <w:pPr>
+        <w:pStyle w:val="ListParagraph"/>
+      </w:pPr>
+      <w:r>
+        <w:t>Advantages : strong consistency</w:t>
+      </w:r>
+    </w:p>
+    <w:p>
+      <w:pPr>
+        <w:pStyle w:val="ListParagraph"/>
+      </w:pPr>
+      <w:r>
+        <w:t>Disadvantages :   Locking time is more</w:t>
+      </w:r>
+    </w:p>
+    <w:p/>
+    <w:p>
+      <w:r>
+        <w:rPr>
+          <w:noProof/>
+          <w:lang w:val="en-US"/>
+        </w:rPr>
+        <w:lastRenderedPageBreak/>
+        <w:drawing>
+          <wp:inline distT="0" distB="0" distL="0" distR="0">
+            <wp:extent cx="4572000" cy="3263900"/>
+            <wp:effectExtent l="19050" t="0" r="0" b="0"/>
+            <wp:docPr id="20" name="Picture 9"/>
+            <wp:cNvGraphicFramePr>
+              <a:graphicFrameLocks xmlns:a="http://schemas.openxmlformats.org/drawingml/2006/main" noChangeAspect="1"/>
+            </wp:cNvGraphicFramePr>
+            <a:graphic xmlns:a="http://schemas.openxmlformats.org/drawingml/2006/main">
+              <a:graphicData uri="http://schemas.openxmlformats.org/drawingml/2006/picture">
+                <pic:pic xmlns:pic="http://schemas.openxmlformats.org/drawingml/2006/picture">
+                  <pic:nvPicPr>
+                    <pic:cNvPr id="0" name="Picture 9"/>
+                    <pic:cNvPicPr>
+                      <a:picLocks noChangeAspect="1" noChangeArrowheads="1"/>
+                    </pic:cNvPicPr>
+                  </pic:nvPicPr>
+                  <pic:blipFill>
+                    <a:blip r:embed="rId21"/>
+                    <a:srcRect/>
+                    <a:stretch>
+                      <a:fillRect/>
+                    </a:stretch>
+                  </pic:blipFill>
+                  <pic:spPr bwMode="auto">
+                    <a:xfrm>
+                      <a:off x="0" y="0"/>
+                      <a:ext cx="4572000" cy="3263900"/>
+                    </a:xfrm>
+                    <a:prstGeom prst="rect">
+                      <a:avLst/>
+                    </a:prstGeom>
+                    <a:noFill/>
+                    <a:ln w="9525">
+                      <a:noFill/>
+                      <a:miter lim="800000"/>
+                      <a:headEnd/>
+                      <a:tailEnd/>
+                    </a:ln>
+                  </pic:spPr>
+                </pic:pic>
+              </a:graphicData>
+            </a:graphic>
+          </wp:inline>
+        </w:drawing>
+      </w:r>
+    </w:p>
+    <w:p/>
+    <w:p>
+      <w:pPr>
+        <w:pStyle w:val="ListParagraph"/>
+        <w:numPr>
+          <w:ilvl w:val="0"/>
+          <w:numId w:val="6"/>
+        </w:numPr>
+      </w:pPr>
+      <w:r>
+        <w:t>SAGA</w:t>
+      </w:r>
+    </w:p>
+    <w:p>
+      <w:pPr>
+        <w:pStyle w:val="ListParagraph"/>
+        <w:numPr>
+          <w:ilvl w:val="0"/>
+          <w:numId w:val="1"/>
+        </w:numPr>
+      </w:pPr>
+      <w:r>
+        <w:t>Works as Asynchronous</w:t>
+      </w:r>
+    </w:p>
+    <w:p>
+      <w:r>
+        <w:rPr>
+          <w:noProof/>
+          <w:lang w:val="en-US"/>
+        </w:rPr>
+        <w:drawing>
+          <wp:inline distT="0" distB="0" distL="0" distR="0">
+            <wp:extent cx="4984750" cy="3244850"/>
+            <wp:effectExtent l="19050" t="0" r="6350" b="0"/>
+            <wp:docPr id="23" name="Picture 12"/>
+            <wp:cNvGraphicFramePr>
+              <a:graphicFrameLocks xmlns:a="http://schemas.openxmlformats.org/drawingml/2006/main" noChangeAspect="1"/>
+            </wp:cNvGraphicFramePr>
+            <a:graphic xmlns:a="http://schemas.openxmlformats.org/drawingml/2006/main">
+              <a:graphicData uri="http://schemas.openxmlformats.org/drawingml/2006/picture">
+                <pic:pic xmlns:pic="http://schemas.openxmlformats.org/drawingml/2006/picture">
+                  <pic:nvPicPr>
+                    <pic:cNvPr id="0" name="Picture 12"/>
+                    <pic:cNvPicPr>
+                      <a:picLocks noChangeAspect="1" noChangeArrowheads="1"/>
+                    </pic:cNvPicPr>
+                  </pic:nvPicPr>
+                  <pic:blipFill>
+                    <a:blip r:embed="rId22"/>
+                    <a:srcRect/>
+                    <a:stretch>
+                      <a:fillRect/>
+                    </a:stretch>
+                  </pic:blipFill>
+                  <pic:spPr bwMode="auto">
+                    <a:xfrm>
+                      <a:off x="0" y="0"/>
+                      <a:ext cx="4984750" cy="3244850"/>
+                    </a:xfrm>
+                    <a:prstGeom prst="rect">
+                      <a:avLst/>
+                    </a:prstGeom>
+                    <a:noFill/>
+                    <a:ln w="9525">
+                      <a:noFill/>
+                      <a:miter lim="800000"/>
+                      <a:headEnd/>
+                      <a:tailEnd/>
+                    </a:ln>
+                  </pic:spPr>
+                </pic:pic>
+              </a:graphicData>
+            </a:graphic>
+          </wp:inline>
+        </w:drawing>
+      </w:r>
+    </w:p>
+    <w:p/>
+    <w:p>
+      <w:pPr>
+        <w:rPr>
+          <w:b/>
+        </w:rPr>
+      </w:pPr>
+      <w:r>
+        <w:rPr>
+          <w:b/>
+        </w:rPr>
+        <w:t>Service Mesh</w:t>
+      </w:r>
+      <w:r>
+        <w:rPr>
+          <w:b/>
+        </w:rPr>
+        <w:t>(Microservices design pattern)</w:t>
+      </w:r>
+    </w:p>
+    <w:p>
+      <w:pPr>
+        <w:pStyle w:val="ListParagraph"/>
+        <w:numPr>
+          <w:ilvl w:val="0"/>
+          <w:numId w:val="1"/>
+        </w:numPr>
+        <w:rPr>
+          <w:b/>
+        </w:rPr>
+      </w:pPr>
+      <w:r>
+        <w:rPr>
+          <w:b/>
+        </w:rPr>
+        <w:t xml:space="preserve">Suppose I am migrating from our monolith application to microservices application so we face many many challenges. </w:t>
+      </w:r>
+    </w:p>
+    <w:p>
+      <w:pPr>
+        <w:pStyle w:val="ListParagraph"/>
+        <w:numPr>
+          <w:ilvl w:val="0"/>
+          <w:numId w:val="1"/>
+        </w:numPr>
+        <w:rPr>
+          <w:b/>
+        </w:rPr>
+      </w:pPr>
+      <w:r>
+        <w:rPr>
+          <w:b/>
+        </w:rPr>
+        <w:lastRenderedPageBreak/>
+        <w:t>We have to do analysis that how many modules we are using and based on that we can create microservice for each module and put services like authentication,authorization,cicuit breaker,eureka server/client,distributed transaction and so on. After that we have to containerization using docker to deploy from dev to prod env.</w:t>
+      </w:r>
+    </w:p>
+    <w:p>
+      <w:pPr>
+        <w:pStyle w:val="ListParagraph"/>
+        <w:numPr>
+          <w:ilvl w:val="0"/>
+          <w:numId w:val="1"/>
+        </w:numPr>
+        <w:rPr>
+          <w:b/>
+        </w:rPr>
+      </w:pPr>
+      <w:r>
+        <w:rPr>
+          <w:b/>
+        </w:rPr>
+        <w:t>So I pulling out all the repeatative services and putting into single component and that will embedded with the container.</w:t>
+      </w:r>
+      <w:r>
+        <w:rPr>
+          <w:b/>
+        </w:rPr>
+        <w:t xml:space="preserve"> </w:t>
+      </w:r>
+      <w:r>
+        <w:rPr>
+          <w:b/>
+        </w:rPr>
+        <w:t>this is called sidecar proxy.</w:t>
+      </w:r>
+    </w:p>
+    <w:p>
+      <w:pPr>
+        <w:pStyle w:val="ListParagraph"/>
+        <w:numPr>
+          <w:ilvl w:val="0"/>
+          <w:numId w:val="1"/>
+        </w:numPr>
+        <w:rPr>
+          <w:b/>
+        </w:rPr>
+      </w:pPr>
+      <w:r>
+        <w:rPr>
+          <w:b/>
+        </w:rPr>
+        <w:t xml:space="preserve">It’s a mechanism or platform by which do not have the write any code to handle </w:t>
+      </w:r>
+      <w:r>
+        <w:rPr>
+          <w:b/>
+        </w:rPr>
+        <w:t xml:space="preserve">those </w:t>
+      </w:r>
+      <w:r>
+        <w:rPr>
+          <w:b/>
+        </w:rPr>
+        <w:t>challenges like service discovery , load balancing, multi protocol support and so on..</w:t>
+      </w:r>
+    </w:p>
+    <w:p>
+      <w:pPr>
+        <w:pStyle w:val="ListParagraph"/>
+        <w:numPr>
+          <w:ilvl w:val="0"/>
+          <w:numId w:val="1"/>
+        </w:numPr>
+        <w:rPr>
+          <w:b/>
+        </w:rPr>
+      </w:pPr>
+      <w:r>
+        <w:rPr>
+          <w:b/>
+        </w:rPr>
+        <w:t>All will take care by service mesh for example Istio+envoy</w:t>
+      </w:r>
+    </w:p>
     <w:sectPr>
       <w:pgSz w:w="11906" w:h="16838"/>
       <w:pgMar w:top="1440" w:right="1440" w:bottom="1440" w:left="1440" w:header="708" w:footer="708" w:gutter="0"/>
@@ -2001,6 +2411,184 @@
 <file path=word/numbering.xml><?xml version="1.0" encoding="utf-8"?>
 <w:numbering xmlns:ve="http://schemas.openxmlformats.org/markup-compatibility/2006" xmlns:o="urn:schemas-microsoft-com:office:office" xmlns:r="http://schemas.openxmlformats.org/officeDocument/2006/relationships" xmlns:m="http://schemas.openxmlformats.org/officeDocument/2006/math" xmlns:v="urn:schemas-microsoft-com:vml" xmlns:wp="http://schemas.openxmlformats.org/drawingml/2006/wordprocessingDrawing" xmlns:w10="urn:schemas-microsoft-com:office:word" xmlns:w="http://schemas.openxmlformats.org/wordprocessingml/2006/main" xmlns:wne="http://schemas.microsoft.com/office/word/2006/wordml">
   <w:abstractNum w:abstractNumId="0">
+    <w:nsid w:val="134A270C"/>
+    <w:multiLevelType w:val="hybridMultilevel"/>
+    <w:tmpl w:val="8CB09F7A"/>
+    <w:lvl w:ilvl="0" w:tplc="04090011">
+      <w:start w:val="1"/>
+      <w:numFmt w:val="decimal"/>
+      <w:lvlText w:val="%1)"/>
+      <w:lvlJc w:val="left"/>
+      <w:pPr>
+        <w:ind w:left="720" w:hanging="360"/>
+      </w:pPr>
+      <w:rPr>
+        <w:rFonts w:hint="default"/>
+      </w:rPr>
+    </w:lvl>
+    <w:lvl w:ilvl="1" w:tplc="04090019" w:tentative="1">
+      <w:start w:val="1"/>
+      <w:numFmt w:val="lowerLetter"/>
+      <w:lvlText w:val="%2."/>
+      <w:lvlJc w:val="left"/>
+      <w:pPr>
+        <w:ind w:left="1440" w:hanging="360"/>
+      </w:pPr>
+    </w:lvl>
+    <w:lvl w:ilvl="2" w:tplc="0409001B" w:tentative="1">
+      <w:start w:val="1"/>
+      <w:numFmt w:val="lowerRoman"/>
+      <w:lvlText w:val="%3."/>
+      <w:lvlJc w:val="right"/>
+      <w:pPr>
+        <w:ind w:left="2160" w:hanging="180"/>
+      </w:pPr>
+    </w:lvl>
+    <w:lvl w:ilvl="3" w:tplc="0409000F" w:tentative="1">
+      <w:start w:val="1"/>
+      <w:numFmt w:val="decimal"/>
+      <w:lvlText w:val="%4."/>
+      <w:lvlJc w:val="left"/>
+      <w:pPr>
+        <w:ind w:left="2880" w:hanging="360"/>
+      </w:pPr>
+    </w:lvl>
+    <w:lvl w:ilvl="4" w:tplc="04090019" w:tentative="1">
+      <w:start w:val="1"/>
+      <w:numFmt w:val="lowerLetter"/>
+      <w:lvlText w:val="%5."/>
+      <w:lvlJc w:val="left"/>
+      <w:pPr>
+        <w:ind w:left="3600" w:hanging="360"/>
+      </w:pPr>
+    </w:lvl>
+    <w:lvl w:ilvl="5" w:tplc="0409001B" w:tentative="1">
+      <w:start w:val="1"/>
+      <w:numFmt w:val="lowerRoman"/>
+      <w:lvlText w:val="%6."/>
+      <w:lvlJc w:val="right"/>
+      <w:pPr>
+        <w:ind w:left="4320" w:hanging="180"/>
+      </w:pPr>
+    </w:lvl>
+    <w:lvl w:ilvl="6" w:tplc="0409000F" w:tentative="1">
+      <w:start w:val="1"/>
+      <w:numFmt w:val="decimal"/>
+      <w:lvlText w:val="%7."/>
+      <w:lvlJc w:val="left"/>
+      <w:pPr>
+        <w:ind w:left="5040" w:hanging="360"/>
+      </w:pPr>
+    </w:lvl>
+    <w:lvl w:ilvl="7" w:tplc="04090019" w:tentative="1">
+      <w:start w:val="1"/>
+      <w:numFmt w:val="lowerLetter"/>
+      <w:lvlText w:val="%8."/>
+      <w:lvlJc w:val="left"/>
+      <w:pPr>
+        <w:ind w:left="5760" w:hanging="360"/>
+      </w:pPr>
+    </w:lvl>
+    <w:lvl w:ilvl="8" w:tplc="0409001B" w:tentative="1">
+      <w:start w:val="1"/>
+      <w:numFmt w:val="lowerRoman"/>
+      <w:lvlText w:val="%9."/>
+      <w:lvlJc w:val="right"/>
+      <w:pPr>
+        <w:ind w:left="6480" w:hanging="180"/>
+      </w:pPr>
+    </w:lvl>
+  </w:abstractNum>
+  <w:abstractNum w:abstractNumId="1">
+    <w:nsid w:val="13E855F0"/>
+    <w:multiLevelType w:val="hybridMultilevel"/>
+    <w:tmpl w:val="8CB09F7A"/>
+    <w:lvl w:ilvl="0" w:tplc="04090011">
+      <w:start w:val="1"/>
+      <w:numFmt w:val="decimal"/>
+      <w:lvlText w:val="%1)"/>
+      <w:lvlJc w:val="left"/>
+      <w:pPr>
+        <w:ind w:left="720" w:hanging="360"/>
+      </w:pPr>
+      <w:rPr>
+        <w:rFonts w:hint="default"/>
+      </w:rPr>
+    </w:lvl>
+    <w:lvl w:ilvl="1" w:tplc="04090019" w:tentative="1">
+      <w:start w:val="1"/>
+      <w:numFmt w:val="lowerLetter"/>
+      <w:lvlText w:val="%2."/>
+      <w:lvlJc w:val="left"/>
+      <w:pPr>
+        <w:ind w:left="1440" w:hanging="360"/>
+      </w:pPr>
+    </w:lvl>
+    <w:lvl w:ilvl="2" w:tplc="0409001B" w:tentative="1">
+      <w:start w:val="1"/>
+      <w:numFmt w:val="lowerRoman"/>
+      <w:lvlText w:val="%3."/>
+      <w:lvlJc w:val="right"/>
+      <w:pPr>
+        <w:ind w:left="2160" w:hanging="180"/>
+      </w:pPr>
+    </w:lvl>
+    <w:lvl w:ilvl="3" w:tplc="0409000F" w:tentative="1">
+      <w:start w:val="1"/>
+      <w:numFmt w:val="decimal"/>
+      <w:lvlText w:val="%4."/>
+      <w:lvlJc w:val="left"/>
+      <w:pPr>
+        <w:ind w:left="2880" w:hanging="360"/>
+      </w:pPr>
+    </w:lvl>
+    <w:lvl w:ilvl="4" w:tplc="04090019" w:tentative="1">
+      <w:start w:val="1"/>
+      <w:numFmt w:val="lowerLetter"/>
+      <w:lvlText w:val="%5."/>
+      <w:lvlJc w:val="left"/>
+      <w:pPr>
+        <w:ind w:left="3600" w:hanging="360"/>
+      </w:pPr>
+    </w:lvl>
+    <w:lvl w:ilvl="5" w:tplc="0409001B" w:tentative="1">
+      <w:start w:val="1"/>
+      <w:numFmt w:val="lowerRoman"/>
+      <w:lvlText w:val="%6."/>
+      <w:lvlJc w:val="right"/>
+      <w:pPr>
+        <w:ind w:left="4320" w:hanging="180"/>
+      </w:pPr>
+    </w:lvl>
+    <w:lvl w:ilvl="6" w:tplc="0409000F" w:tentative="1">
+      <w:start w:val="1"/>
+      <w:numFmt w:val="decimal"/>
+      <w:lvlText w:val="%7."/>
+      <w:lvlJc w:val="left"/>
+      <w:pPr>
+        <w:ind w:left="5040" w:hanging="360"/>
+      </w:pPr>
+    </w:lvl>
+    <w:lvl w:ilvl="7" w:tplc="04090019" w:tentative="1">
+      <w:start w:val="1"/>
+      <w:numFmt w:val="lowerLetter"/>
+      <w:lvlText w:val="%8."/>
+      <w:lvlJc w:val="left"/>
+      <w:pPr>
+        <w:ind w:left="5760" w:hanging="360"/>
+      </w:pPr>
+    </w:lvl>
+    <w:lvl w:ilvl="8" w:tplc="0409001B" w:tentative="1">
+      <w:start w:val="1"/>
+      <w:numFmt w:val="lowerRoman"/>
+      <w:lvlText w:val="%9."/>
+      <w:lvlJc w:val="right"/>
+      <w:pPr>
+        <w:ind w:left="6480" w:hanging="180"/>
+      </w:pPr>
+    </w:lvl>
+  </w:abstractNum>
+  <w:abstractNum w:abstractNumId="2">
     <w:nsid w:val="3ACB3572"/>
     <w:multiLevelType w:val="hybridMultilevel"/>
     <w:tmpl w:val="5DE6DE04"/>
@@ -2089,7 +2677,7 @@
       </w:pPr>
     </w:lvl>
   </w:abstractNum>
-  <w:abstractNum w:abstractNumId="1">
+  <w:abstractNum w:abstractNumId="3">
     <w:nsid w:val="3C2934C9"/>
     <w:multiLevelType w:val="hybridMultilevel"/>
     <w:tmpl w:val="1E10C7D6"/>
@@ -2178,7 +2766,7 @@
       </w:pPr>
     </w:lvl>
   </w:abstractNum>
-  <w:abstractNum w:abstractNumId="2">
+  <w:abstractNum w:abstractNumId="4">
     <w:nsid w:val="63B972ED"/>
     <w:multiLevelType w:val="hybridMultilevel"/>
     <w:tmpl w:val="058AD128"/>
@@ -2290,7 +2878,7 @@
       </w:rPr>
     </w:lvl>
   </w:abstractNum>
-  <w:abstractNum w:abstractNumId="3">
+  <w:abstractNum w:abstractNumId="5">
     <w:nsid w:val="67560CDD"/>
     <w:multiLevelType w:val="hybridMultilevel"/>
     <w:tmpl w:val="67546192"/>
@@ -2379,7 +2967,7 @@
       </w:pPr>
     </w:lvl>
   </w:abstractNum>
-  <w:abstractNum w:abstractNumId="4">
+  <w:abstractNum w:abstractNumId="6">
     <w:nsid w:val="679E6611"/>
     <w:multiLevelType w:val="hybridMultilevel"/>
     <w:tmpl w:val="E7461BA8"/>
@@ -2469,19 +3057,25 @@
     </w:lvl>
   </w:abstractNum>
   <w:num w:numId="1">
+    <w:abstractNumId w:val="4"/>
+  </w:num>
+  <w:num w:numId="2">
+    <w:abstractNumId w:val="6"/>
+  </w:num>
+  <w:num w:numId="3">
     <w:abstractNumId w:val="2"/>
   </w:num>
-  <w:num w:numId="2">
-    <w:abstractNumId w:val="4"/>
+  <w:num w:numId="4">
+    <w:abstractNumId w:val="3"/>
   </w:num>
-  <w:num w:numId="3">
-    <w:abstractNumId w:val="0"/>
+  <w:num w:numId="5">
+    <w:abstractNumId w:val="5"/>
   </w:num>
-  <w:num w:numId="4">
+  <w:num w:numId="6">
     <w:abstractNumId w:val="1"/>
   </w:num>
-  <w:num w:numId="5">
-    <w:abstractNumId w:val="3"/>
+  <w:num w:numId="7">
+    <w:abstractNumId w:val="0"/>
   </w:num>
 </w:numbering>
 </file>
@@ -3015,7 +3609,7 @@
   <a:extraClrSchemeLst/>
   <a:extLst>
     <a:ext uri="{05A4C25C-085E-4340-85A3-A5531E510DB2}">
-      <thm15:themeFamily xmlns:thm15="http://schemas.microsoft.com/office/thememl/2012/main" xmlns="" name="Office Theme" id="{62F939B6-93AF-4DB8-9C6B-D6C7DFDC589F}" vid="{4A3C46E8-61CC-4603-A589-7422A47A8E4A}"/>
+      <thm15:themeFamily xmlns="" xmlns:thm15="http://schemas.microsoft.com/office/thememl/2012/main" name="Office Theme" id="{62F939B6-93AF-4DB8-9C6B-D6C7DFDC589F}" vid="{4A3C46E8-61CC-4603-A589-7422A47A8E4A}"/>
     </a:ext>
   </a:extLst>
 </a:theme>

</xml_diff>